<commit_message>
modified TestNG practice project 10
</commit_message>
<xml_diff>
--- a/TestNG/Practice_project10.docx
+++ b/TestNG/Practice_project10.docx
@@ -118,7 +118,6 @@
         <w:t xml:space="preserve">Public class </w:t>
       </w:r>
       <w:proofErr w:type="spellStart"/>
-      <w:proofErr w:type="gramStart"/>
       <w:r>
         <w:rPr>
           <w:sz w:val="28"/>
@@ -136,7 +135,6 @@
         </w:rPr>
         <w:t>{</w:t>
       </w:r>
-      <w:proofErr w:type="gramEnd"/>
     </w:p>
     <w:p>
       <w:pPr>
@@ -171,25 +169,7 @@
           <w:lang w:val="en-US"/>
         </w:rPr>
         <w:tab/>
-        <w:t xml:space="preserve">Public static void </w:t>
-      </w:r>
-      <w:proofErr w:type="gramStart"/>
-      <w:r>
-        <w:rPr>
-          <w:sz w:val="28"/>
-          <w:szCs w:val="36"/>
-          <w:lang w:val="en-US"/>
-        </w:rPr>
-        <w:t>main(</w:t>
-      </w:r>
-      <w:proofErr w:type="gramEnd"/>
-      <w:r>
-        <w:rPr>
-          <w:sz w:val="28"/>
-          <w:szCs w:val="36"/>
-          <w:lang w:val="en-US"/>
-        </w:rPr>
-        <w:t xml:space="preserve">String [] </w:t>
+        <w:t xml:space="preserve">Public static void main(String [] </w:t>
       </w:r>
       <w:proofErr w:type="spellStart"/>
       <w:r>
@@ -236,7 +216,6 @@
         <w:t xml:space="preserve">WebDriver driver = new </w:t>
       </w:r>
       <w:proofErr w:type="spellStart"/>
-      <w:proofErr w:type="gramStart"/>
       <w:r>
         <w:rPr>
           <w:sz w:val="28"/>
@@ -252,104 +231,526 @@
           <w:szCs w:val="36"/>
           <w:lang w:val="en-US"/>
         </w:rPr>
+        <w:t>();</w:t>
+      </w:r>
+    </w:p>
+    <w:p>
+      <w:pPr>
+        <w:rPr>
+          <w:sz w:val="28"/>
+          <w:szCs w:val="36"/>
+          <w:lang w:val="en-US"/>
+        </w:rPr>
+      </w:pPr>
+      <w:r>
+        <w:rPr>
+          <w:sz w:val="28"/>
+          <w:szCs w:val="36"/>
+          <w:lang w:val="en-US"/>
+        </w:rPr>
+        <w:tab/>
+      </w:r>
+      <w:r>
+        <w:rPr>
+          <w:sz w:val="28"/>
+          <w:szCs w:val="36"/>
+          <w:lang w:val="en-US"/>
+        </w:rPr>
+        <w:tab/>
+      </w:r>
+      <w:proofErr w:type="spellStart"/>
+      <w:r>
+        <w:rPr>
+          <w:sz w:val="28"/>
+          <w:szCs w:val="36"/>
+          <w:lang w:val="en-US"/>
+        </w:rPr>
+        <w:t>System.setProperty</w:t>
+      </w:r>
+      <w:proofErr w:type="spellEnd"/>
+      <w:r>
+        <w:rPr>
+          <w:sz w:val="28"/>
+          <w:szCs w:val="36"/>
+          <w:lang w:val="en-US"/>
+        </w:rPr>
+        <w:t>(“</w:t>
+      </w:r>
+      <w:proofErr w:type="spellStart"/>
+      <w:r>
+        <w:rPr>
+          <w:sz w:val="28"/>
+          <w:szCs w:val="36"/>
+          <w:lang w:val="en-US"/>
+        </w:rPr>
+        <w:t>webdriver.edge.driver</w:t>
+      </w:r>
+      <w:proofErr w:type="spellEnd"/>
+      <w:r>
+        <w:rPr>
+          <w:sz w:val="28"/>
+          <w:szCs w:val="36"/>
+          <w:lang w:val="en-US"/>
+        </w:rPr>
+        <w:t>”</w:t>
+      </w:r>
+      <w:r>
+        <w:rPr>
+          <w:sz w:val="28"/>
+          <w:szCs w:val="36"/>
+          <w:lang w:val="en-US"/>
+        </w:rPr>
+        <w:t>,”&lt;path of the driver&gt;”</w:t>
+      </w:r>
+      <w:r>
+        <w:rPr>
+          <w:sz w:val="28"/>
+          <w:szCs w:val="36"/>
+          <w:lang w:val="en-US"/>
+        </w:rPr>
+        <w:t>)</w:t>
+      </w:r>
+      <w:r>
+        <w:rPr>
+          <w:sz w:val="28"/>
+          <w:szCs w:val="36"/>
+          <w:lang w:val="en-US"/>
+        </w:rPr>
+        <w:t>;</w:t>
+      </w:r>
+    </w:p>
+    <w:p>
+      <w:pPr>
+        <w:rPr>
+          <w:sz w:val="28"/>
+          <w:szCs w:val="36"/>
+          <w:lang w:val="en-US"/>
+        </w:rPr>
+      </w:pPr>
+      <w:r>
+        <w:rPr>
+          <w:sz w:val="28"/>
+          <w:szCs w:val="36"/>
+          <w:lang w:val="en-US"/>
+        </w:rPr>
+        <w:tab/>
+      </w:r>
+      <w:r>
+        <w:rPr>
+          <w:sz w:val="28"/>
+          <w:szCs w:val="36"/>
+          <w:lang w:val="en-US"/>
+        </w:rPr>
+        <w:tab/>
+      </w:r>
+      <w:proofErr w:type="spellStart"/>
+      <w:r>
+        <w:rPr>
+          <w:sz w:val="28"/>
+          <w:szCs w:val="36"/>
+          <w:lang w:val="en-US"/>
+        </w:rPr>
+        <w:t>Driver.get</w:t>
+      </w:r>
+      <w:proofErr w:type="spellEnd"/>
+      <w:r>
+        <w:rPr>
+          <w:sz w:val="28"/>
+          <w:szCs w:val="36"/>
+          <w:lang w:val="en-US"/>
+        </w:rPr>
+        <w:t>(“https://www.google.co.in”);</w:t>
+      </w:r>
+    </w:p>
+    <w:p>
+      <w:pPr>
+        <w:ind w:left="720" w:firstLine="720"/>
+        <w:rPr>
+          <w:sz w:val="28"/>
+          <w:szCs w:val="36"/>
+          <w:lang w:val="en-US"/>
+        </w:rPr>
+      </w:pPr>
+      <w:proofErr w:type="spellStart"/>
+      <w:r>
+        <w:rPr>
+          <w:sz w:val="28"/>
+          <w:szCs w:val="36"/>
+          <w:lang w:val="en-US"/>
+        </w:rPr>
+        <w:t>Driver.findElement</w:t>
+      </w:r>
+      <w:proofErr w:type="spellEnd"/>
+      <w:r>
+        <w:rPr>
+          <w:sz w:val="28"/>
+          <w:szCs w:val="36"/>
+          <w:lang w:val="en-US"/>
+        </w:rPr>
         <w:t>(</w:t>
       </w:r>
-      <w:proofErr w:type="gramEnd"/>
-      <w:r>
-        <w:rPr>
-          <w:sz w:val="28"/>
-          <w:szCs w:val="36"/>
-          <w:lang w:val="en-US"/>
-        </w:rPr>
-        <w:t>);</w:t>
-      </w:r>
-    </w:p>
-    <w:p>
-      <w:pPr>
-        <w:rPr>
-          <w:sz w:val="28"/>
-          <w:szCs w:val="36"/>
-          <w:lang w:val="en-US"/>
-        </w:rPr>
-      </w:pPr>
-      <w:r>
-        <w:rPr>
-          <w:sz w:val="28"/>
-          <w:szCs w:val="36"/>
-          <w:lang w:val="en-US"/>
-        </w:rPr>
-        <w:tab/>
-      </w:r>
-      <w:r>
-        <w:rPr>
-          <w:sz w:val="28"/>
-          <w:szCs w:val="36"/>
-          <w:lang w:val="en-US"/>
-        </w:rPr>
-        <w:tab/>
-      </w:r>
-      <w:proofErr w:type="spellStart"/>
-      <w:r>
-        <w:rPr>
-          <w:sz w:val="28"/>
-          <w:szCs w:val="36"/>
-          <w:lang w:val="en-US"/>
-        </w:rPr>
-        <w:t>System.setProperty</w:t>
-      </w:r>
-      <w:proofErr w:type="spellEnd"/>
-      <w:r>
-        <w:rPr>
-          <w:sz w:val="28"/>
-          <w:szCs w:val="36"/>
-          <w:lang w:val="en-US"/>
-        </w:rPr>
-        <w:t>(“</w:t>
-      </w:r>
-      <w:proofErr w:type="spellStart"/>
-      <w:proofErr w:type="gramStart"/>
-      <w:r>
-        <w:rPr>
-          <w:sz w:val="28"/>
-          <w:szCs w:val="36"/>
-          <w:lang w:val="en-US"/>
-        </w:rPr>
-        <w:t>webdriver.edge</w:t>
-      </w:r>
-      <w:proofErr w:type="gramEnd"/>
-      <w:r>
-        <w:rPr>
-          <w:sz w:val="28"/>
-          <w:szCs w:val="36"/>
-          <w:lang w:val="en-US"/>
-        </w:rPr>
-        <w:t>.driver</w:t>
-      </w:r>
-      <w:proofErr w:type="spellEnd"/>
-      <w:r>
-        <w:rPr>
-          <w:sz w:val="28"/>
-          <w:szCs w:val="36"/>
-          <w:lang w:val="en-US"/>
-        </w:rPr>
-        <w:t>”</w:t>
-      </w:r>
-      <w:r>
-        <w:rPr>
-          <w:sz w:val="28"/>
-          <w:szCs w:val="36"/>
-          <w:lang w:val="en-US"/>
-        </w:rPr>
-        <w:t>,”&lt;path of the driver&gt;”</w:t>
-      </w:r>
-      <w:r>
-        <w:rPr>
-          <w:sz w:val="28"/>
-          <w:szCs w:val="36"/>
-          <w:lang w:val="en-US"/>
-        </w:rPr>
-        <w:t>)</w:t>
-      </w:r>
+      <w:proofErr w:type="spellStart"/>
+      <w:r>
+        <w:rPr>
+          <w:sz w:val="28"/>
+          <w:szCs w:val="36"/>
+          <w:lang w:val="en-US"/>
+        </w:rPr>
+        <w:t>By.xpath</w:t>
+      </w:r>
+      <w:proofErr w:type="spellEnd"/>
+      <w:r>
+        <w:rPr>
+          <w:sz w:val="28"/>
+          <w:szCs w:val="36"/>
+          <w:lang w:val="en-US"/>
+        </w:rPr>
+        <w:t xml:space="preserve">(“&lt;path of </w:t>
+      </w:r>
+      <w:proofErr w:type="spellStart"/>
+      <w:r>
+        <w:rPr>
+          <w:sz w:val="28"/>
+          <w:szCs w:val="36"/>
+          <w:lang w:val="en-US"/>
+        </w:rPr>
+        <w:t>xpath</w:t>
+      </w:r>
+      <w:proofErr w:type="spellEnd"/>
+      <w:r>
+        <w:rPr>
+          <w:sz w:val="28"/>
+          <w:szCs w:val="36"/>
+          <w:lang w:val="en-US"/>
+        </w:rPr>
+        <w:t>&gt;”)).</w:t>
+      </w:r>
+      <w:proofErr w:type="spellStart"/>
+      <w:r>
+        <w:rPr>
+          <w:sz w:val="28"/>
+          <w:szCs w:val="36"/>
+          <w:lang w:val="en-US"/>
+        </w:rPr>
+        <w:t>sendKeys</w:t>
+      </w:r>
+      <w:proofErr w:type="spellEnd"/>
+      <w:r>
+        <w:rPr>
+          <w:sz w:val="28"/>
+          <w:szCs w:val="36"/>
+          <w:lang w:val="en-US"/>
+        </w:rPr>
+        <w:t>(“&lt;search&gt;”);</w:t>
+      </w:r>
+    </w:p>
+    <w:p>
+      <w:pPr>
+        <w:ind w:left="720" w:firstLine="720"/>
+        <w:rPr>
+          <w:sz w:val="28"/>
+          <w:szCs w:val="36"/>
+          <w:lang w:val="en-US"/>
+        </w:rPr>
+      </w:pPr>
+      <w:proofErr w:type="spellStart"/>
+      <w:r>
+        <w:rPr>
+          <w:sz w:val="28"/>
+          <w:szCs w:val="36"/>
+          <w:lang w:val="en-US"/>
+        </w:rPr>
+        <w:t>Driver.findElement</w:t>
+      </w:r>
+      <w:proofErr w:type="spellEnd"/>
+      <w:r>
+        <w:rPr>
+          <w:sz w:val="28"/>
+          <w:szCs w:val="36"/>
+          <w:lang w:val="en-US"/>
+        </w:rPr>
+        <w:t>(</w:t>
+      </w:r>
+      <w:proofErr w:type="spellStart"/>
+      <w:r>
+        <w:rPr>
+          <w:sz w:val="28"/>
+          <w:szCs w:val="36"/>
+          <w:lang w:val="en-US"/>
+        </w:rPr>
+        <w:t>By.xpath</w:t>
+      </w:r>
+      <w:proofErr w:type="spellEnd"/>
+      <w:r>
+        <w:rPr>
+          <w:sz w:val="28"/>
+          <w:szCs w:val="36"/>
+          <w:lang w:val="en-US"/>
+        </w:rPr>
+        <w:t xml:space="preserve">(“&lt;path of </w:t>
+      </w:r>
+      <w:proofErr w:type="spellStart"/>
+      <w:r>
+        <w:rPr>
+          <w:sz w:val="28"/>
+          <w:szCs w:val="36"/>
+          <w:lang w:val="en-US"/>
+        </w:rPr>
+        <w:t>xpath</w:t>
+      </w:r>
+      <w:proofErr w:type="spellEnd"/>
+      <w:r>
+        <w:rPr>
+          <w:sz w:val="28"/>
+          <w:szCs w:val="36"/>
+          <w:lang w:val="en-US"/>
+        </w:rPr>
+        <w:t>&gt;”)).submit();</w:t>
+      </w:r>
+    </w:p>
+    <w:p>
+      <w:pPr>
+        <w:ind w:firstLine="720"/>
+        <w:rPr>
+          <w:sz w:val="28"/>
+          <w:szCs w:val="36"/>
+          <w:lang w:val="en-US"/>
+        </w:rPr>
+      </w:pPr>
+      <w:r>
+        <w:rPr>
+          <w:sz w:val="28"/>
+          <w:szCs w:val="36"/>
+          <w:lang w:val="en-US"/>
+        </w:rPr>
+        <w:t>}</w:t>
+      </w:r>
+    </w:p>
+    <w:p>
+      <w:pPr>
+        <w:rPr>
+          <w:sz w:val="28"/>
+          <w:szCs w:val="36"/>
+          <w:lang w:val="en-US"/>
+        </w:rPr>
+      </w:pPr>
+      <w:r>
+        <w:rPr>
+          <w:sz w:val="28"/>
+          <w:szCs w:val="36"/>
+          <w:lang w:val="en-US"/>
+        </w:rPr>
+        <w:t>}</w:t>
+      </w:r>
+    </w:p>
+    <w:p>
+      <w:pPr>
+        <w:rPr>
+          <w:sz w:val="28"/>
+          <w:szCs w:val="36"/>
+          <w:lang w:val="en-US"/>
+        </w:rPr>
+      </w:pPr>
+    </w:p>
+    <w:p>
+      <w:pPr>
+        <w:rPr>
+          <w:sz w:val="28"/>
+          <w:szCs w:val="36"/>
+          <w:lang w:val="en-US"/>
+        </w:rPr>
+      </w:pPr>
+      <w:r>
+        <w:rPr>
+          <w:sz w:val="28"/>
+          <w:szCs w:val="36"/>
+          <w:lang w:val="en-US"/>
+        </w:rPr>
+        <w:t xml:space="preserve">The above program is consists of </w:t>
+      </w:r>
+      <w:proofErr w:type="spellStart"/>
+      <w:r>
+        <w:rPr>
+          <w:sz w:val="28"/>
+          <w:szCs w:val="36"/>
+          <w:lang w:val="en-US"/>
+        </w:rPr>
+        <w:t>opeing</w:t>
+      </w:r>
+      <w:proofErr w:type="spellEnd"/>
+      <w:r>
+        <w:rPr>
+          <w:sz w:val="28"/>
+          <w:szCs w:val="36"/>
+          <w:lang w:val="en-US"/>
+        </w:rPr>
+        <w:t xml:space="preserve"> a web browser and testing on web elements.</w:t>
+      </w:r>
+    </w:p>
+    <w:p>
+      <w:pPr>
+        <w:rPr>
+          <w:sz w:val="28"/>
+          <w:szCs w:val="36"/>
+          <w:lang w:val="en-US"/>
+        </w:rPr>
+      </w:pPr>
+      <w:r>
+        <w:rPr>
+          <w:sz w:val="28"/>
+          <w:szCs w:val="36"/>
+          <w:lang w:val="en-US"/>
+        </w:rPr>
+        <w:t>By using pom the above code will be converted into following one:</w:t>
+      </w:r>
+    </w:p>
+    <w:p>
+      <w:pPr>
+        <w:rPr>
+          <w:sz w:val="28"/>
+          <w:szCs w:val="36"/>
+          <w:lang w:val="en-US"/>
+        </w:rPr>
+      </w:pPr>
+      <w:r>
+        <w:rPr>
+          <w:sz w:val="28"/>
+          <w:szCs w:val="36"/>
+          <w:lang w:val="en-US"/>
+        </w:rPr>
+        <w:t xml:space="preserve">Public class </w:t>
+      </w:r>
+      <w:proofErr w:type="spellStart"/>
+      <w:r>
+        <w:rPr>
+          <w:sz w:val="28"/>
+          <w:szCs w:val="36"/>
+          <w:lang w:val="en-US"/>
+        </w:rPr>
+        <w:t>google</w:t>
+      </w:r>
+      <w:r>
+        <w:rPr>
+          <w:sz w:val="28"/>
+          <w:szCs w:val="36"/>
+          <w:lang w:val="en-US"/>
+        </w:rPr>
+        <w:t>_</w:t>
+      </w:r>
+      <w:r>
+        <w:rPr>
+          <w:sz w:val="28"/>
+          <w:szCs w:val="36"/>
+          <w:lang w:val="en-US"/>
+        </w:rPr>
+        <w:t>page</w:t>
+      </w:r>
+      <w:proofErr w:type="spellEnd"/>
+      <w:r>
+        <w:rPr>
+          <w:sz w:val="28"/>
+          <w:szCs w:val="36"/>
+          <w:lang w:val="en-US"/>
+        </w:rPr>
+        <w:t>{</w:t>
+      </w:r>
+    </w:p>
+    <w:p>
+      <w:pPr>
+        <w:rPr>
+          <w:sz w:val="28"/>
+          <w:szCs w:val="36"/>
+          <w:lang w:val="en-US"/>
+        </w:rPr>
+      </w:pPr>
+      <w:r>
+        <w:rPr>
+          <w:sz w:val="28"/>
+          <w:szCs w:val="36"/>
+          <w:lang w:val="en-US"/>
+        </w:rPr>
+        <w:tab/>
+        <w:t>WebDriver driver;</w:t>
+      </w:r>
+    </w:p>
+    <w:p>
+      <w:pPr>
+        <w:rPr>
+          <w:sz w:val="28"/>
+          <w:szCs w:val="36"/>
+          <w:lang w:val="en-US"/>
+        </w:rPr>
+      </w:pPr>
+      <w:r>
+        <w:rPr>
+          <w:sz w:val="28"/>
+          <w:szCs w:val="36"/>
+          <w:lang w:val="en-US"/>
+        </w:rPr>
+        <w:tab/>
+        <w:t xml:space="preserve">Public </w:t>
+      </w:r>
+      <w:proofErr w:type="spellStart"/>
+      <w:r>
+        <w:rPr>
+          <w:sz w:val="28"/>
+          <w:szCs w:val="36"/>
+          <w:lang w:val="en-US"/>
+        </w:rPr>
+        <w:t>google_</w:t>
+      </w:r>
+      <w:r>
+        <w:rPr>
+          <w:sz w:val="28"/>
+          <w:szCs w:val="36"/>
+          <w:lang w:val="en-US"/>
+        </w:rPr>
+        <w:t>page</w:t>
+      </w:r>
+      <w:proofErr w:type="spellEnd"/>
+      <w:r>
+        <w:rPr>
+          <w:sz w:val="28"/>
+          <w:szCs w:val="36"/>
+          <w:lang w:val="en-US"/>
+        </w:rPr>
+        <w:t>(WebDriver driver) {</w:t>
+      </w:r>
+    </w:p>
+    <w:p>
+      <w:pPr>
+        <w:rPr>
+          <w:sz w:val="28"/>
+          <w:szCs w:val="36"/>
+          <w:lang w:val="en-US"/>
+        </w:rPr>
+      </w:pPr>
+      <w:r>
+        <w:rPr>
+          <w:sz w:val="28"/>
+          <w:szCs w:val="36"/>
+          <w:lang w:val="en-US"/>
+        </w:rPr>
+        <w:tab/>
+      </w:r>
+      <w:r>
+        <w:rPr>
+          <w:sz w:val="28"/>
+          <w:szCs w:val="36"/>
+          <w:lang w:val="en-US"/>
+        </w:rPr>
+        <w:tab/>
+      </w:r>
+      <w:proofErr w:type="spellStart"/>
+      <w:r>
+        <w:rPr>
+          <w:sz w:val="28"/>
+          <w:szCs w:val="36"/>
+          <w:lang w:val="en-US"/>
+        </w:rPr>
+        <w:t>This.driver</w:t>
+      </w:r>
+      <w:proofErr w:type="spellEnd"/>
       <w:r>
         <w:rPr>
           <w:sz w:val="28"/>
@@ -361,76 +762,56 @@
     </w:p>
     <w:p>
       <w:pPr>
-        <w:rPr>
-          <w:sz w:val="28"/>
-          <w:szCs w:val="36"/>
-          <w:lang w:val="en-US"/>
-        </w:rPr>
-      </w:pPr>
-      <w:r>
-        <w:rPr>
-          <w:sz w:val="28"/>
-          <w:szCs w:val="36"/>
-          <w:lang w:val="en-US"/>
-        </w:rPr>
-        <w:tab/>
-      </w:r>
-      <w:r>
-        <w:rPr>
-          <w:sz w:val="28"/>
-          <w:szCs w:val="36"/>
-          <w:lang w:val="en-US"/>
-        </w:rPr>
-        <w:tab/>
-      </w:r>
-      <w:proofErr w:type="spellStart"/>
-      <w:r>
-        <w:rPr>
-          <w:sz w:val="28"/>
-          <w:szCs w:val="36"/>
-          <w:lang w:val="en-US"/>
-        </w:rPr>
-        <w:t>Driver.get</w:t>
-      </w:r>
-      <w:proofErr w:type="spellEnd"/>
-      <w:r>
-        <w:rPr>
-          <w:sz w:val="28"/>
-          <w:szCs w:val="36"/>
-          <w:lang w:val="en-US"/>
-        </w:rPr>
-        <w:t>(“https://www.google.co.in”);</w:t>
-      </w:r>
-    </w:p>
-    <w:p>
-      <w:pPr>
-        <w:ind w:left="720" w:firstLine="720"/>
-        <w:rPr>
-          <w:sz w:val="28"/>
-          <w:szCs w:val="36"/>
-          <w:lang w:val="en-US"/>
-        </w:rPr>
-      </w:pPr>
-      <w:proofErr w:type="spellStart"/>
-      <w:r>
-        <w:rPr>
-          <w:sz w:val="28"/>
-          <w:szCs w:val="36"/>
-          <w:lang w:val="en-US"/>
-        </w:rPr>
-        <w:t>Driver.findElement</w:t>
-      </w:r>
-      <w:proofErr w:type="spellEnd"/>
-      <w:r>
-        <w:rPr>
-          <w:sz w:val="28"/>
-          <w:szCs w:val="36"/>
-          <w:lang w:val="en-US"/>
-        </w:rPr>
-        <w:t>(</w:t>
-      </w:r>
-      <w:proofErr w:type="spellStart"/>
-      <w:proofErr w:type="gramStart"/>
+        <w:ind w:left="720"/>
+        <w:rPr>
+          <w:sz w:val="28"/>
+          <w:szCs w:val="36"/>
+          <w:lang w:val="en-US"/>
+        </w:rPr>
+      </w:pPr>
+      <w:r>
+        <w:rPr>
+          <w:sz w:val="28"/>
+          <w:szCs w:val="36"/>
+          <w:lang w:val="en-US"/>
+        </w:rPr>
+        <w:t>}</w:t>
+      </w:r>
+    </w:p>
+    <w:p>
+      <w:pPr>
+        <w:ind w:left="720"/>
+        <w:rPr>
+          <w:sz w:val="28"/>
+          <w:szCs w:val="36"/>
+          <w:lang w:val="en-US"/>
+        </w:rPr>
+      </w:pPr>
+      <w:r>
+        <w:rPr>
+          <w:sz w:val="28"/>
+          <w:szCs w:val="36"/>
+          <w:lang w:val="en-US"/>
+        </w:rPr>
+        <w:t>By</w:t>
+      </w:r>
+      <w:r>
+        <w:rPr>
+          <w:sz w:val="28"/>
+          <w:szCs w:val="36"/>
+          <w:lang w:val="en-US"/>
+        </w:rPr>
+        <w:t xml:space="preserve"> </w:t>
+      </w:r>
+      <w:r>
+        <w:rPr>
+          <w:sz w:val="28"/>
+          <w:szCs w:val="36"/>
+          <w:lang w:val="en-US"/>
+        </w:rPr>
+        <w:t>search=</w:t>
+      </w:r>
+      <w:proofErr w:type="spellStart"/>
       <w:r>
         <w:rPr>
           <w:sz w:val="28"/>
@@ -440,344 +821,30 @@
         <w:t>By.xpath</w:t>
       </w:r>
       <w:proofErr w:type="spellEnd"/>
-      <w:proofErr w:type="gramEnd"/>
-      <w:r>
-        <w:rPr>
-          <w:sz w:val="28"/>
-          <w:szCs w:val="36"/>
-          <w:lang w:val="en-US"/>
-        </w:rPr>
-        <w:t xml:space="preserve">(“&lt;path of </w:t>
-      </w:r>
-      <w:proofErr w:type="spellStart"/>
-      <w:r>
-        <w:rPr>
-          <w:sz w:val="28"/>
-          <w:szCs w:val="36"/>
-          <w:lang w:val="en-US"/>
-        </w:rPr>
-        <w:t>xpath</w:t>
-      </w:r>
-      <w:proofErr w:type="spellEnd"/>
-      <w:r>
-        <w:rPr>
-          <w:sz w:val="28"/>
-          <w:szCs w:val="36"/>
-          <w:lang w:val="en-US"/>
-        </w:rPr>
-        <w:t>&gt;”)).</w:t>
-      </w:r>
-      <w:proofErr w:type="spellStart"/>
-      <w:r>
-        <w:rPr>
-          <w:sz w:val="28"/>
-          <w:szCs w:val="36"/>
-          <w:lang w:val="en-US"/>
-        </w:rPr>
-        <w:t>sendKeys</w:t>
-      </w:r>
-      <w:proofErr w:type="spellEnd"/>
-      <w:r>
-        <w:rPr>
-          <w:sz w:val="28"/>
-          <w:szCs w:val="36"/>
-          <w:lang w:val="en-US"/>
-        </w:rPr>
-        <w:t>(“&lt;search&gt;”);</w:t>
-      </w:r>
-    </w:p>
-    <w:p>
-      <w:pPr>
-        <w:ind w:left="720" w:firstLine="720"/>
-        <w:rPr>
-          <w:sz w:val="28"/>
-          <w:szCs w:val="36"/>
-          <w:lang w:val="en-US"/>
-        </w:rPr>
-      </w:pPr>
-      <w:proofErr w:type="spellStart"/>
-      <w:r>
-        <w:rPr>
-          <w:sz w:val="28"/>
-          <w:szCs w:val="36"/>
-          <w:lang w:val="en-US"/>
-        </w:rPr>
-        <w:t>Driver.findElement</w:t>
-      </w:r>
-      <w:proofErr w:type="spellEnd"/>
-      <w:r>
-        <w:rPr>
-          <w:sz w:val="28"/>
-          <w:szCs w:val="36"/>
-          <w:lang w:val="en-US"/>
-        </w:rPr>
-        <w:t>(</w:t>
-      </w:r>
-      <w:proofErr w:type="spellStart"/>
-      <w:proofErr w:type="gramStart"/>
-      <w:r>
-        <w:rPr>
-          <w:sz w:val="28"/>
-          <w:szCs w:val="36"/>
-          <w:lang w:val="en-US"/>
-        </w:rPr>
-        <w:t>By.xpath</w:t>
-      </w:r>
-      <w:proofErr w:type="spellEnd"/>
-      <w:proofErr w:type="gramEnd"/>
-      <w:r>
-        <w:rPr>
-          <w:sz w:val="28"/>
-          <w:szCs w:val="36"/>
-          <w:lang w:val="en-US"/>
-        </w:rPr>
-        <w:t xml:space="preserve">(“&lt;path of </w:t>
-      </w:r>
-      <w:proofErr w:type="spellStart"/>
-      <w:r>
-        <w:rPr>
-          <w:sz w:val="28"/>
-          <w:szCs w:val="36"/>
-          <w:lang w:val="en-US"/>
-        </w:rPr>
-        <w:t>xpath</w:t>
-      </w:r>
-      <w:proofErr w:type="spellEnd"/>
-      <w:r>
-        <w:rPr>
-          <w:sz w:val="28"/>
-          <w:szCs w:val="36"/>
-          <w:lang w:val="en-US"/>
-        </w:rPr>
-        <w:t>&gt;”)).</w:t>
-      </w:r>
-      <w:r>
-        <w:rPr>
-          <w:sz w:val="28"/>
-          <w:szCs w:val="36"/>
-          <w:lang w:val="en-US"/>
-        </w:rPr>
-        <w:t>submit();</w:t>
-      </w:r>
-    </w:p>
-    <w:p>
-      <w:pPr>
-        <w:ind w:firstLine="720"/>
-        <w:rPr>
-          <w:sz w:val="28"/>
-          <w:szCs w:val="36"/>
-          <w:lang w:val="en-US"/>
-        </w:rPr>
-      </w:pPr>
-      <w:r>
-        <w:rPr>
-          <w:sz w:val="28"/>
-          <w:szCs w:val="36"/>
-          <w:lang w:val="en-US"/>
-        </w:rPr>
-        <w:t>}</w:t>
-      </w:r>
-    </w:p>
-    <w:p>
-      <w:pPr>
-        <w:rPr>
-          <w:sz w:val="28"/>
-          <w:szCs w:val="36"/>
-          <w:lang w:val="en-US"/>
-        </w:rPr>
-      </w:pPr>
-      <w:r>
-        <w:rPr>
-          <w:sz w:val="28"/>
-          <w:szCs w:val="36"/>
-          <w:lang w:val="en-US"/>
-        </w:rPr>
-        <w:t>}</w:t>
-      </w:r>
-    </w:p>
-    <w:p>
-      <w:pPr>
-        <w:rPr>
-          <w:sz w:val="28"/>
-          <w:szCs w:val="36"/>
-          <w:lang w:val="en-US"/>
-        </w:rPr>
-      </w:pPr>
-    </w:p>
-    <w:p>
-      <w:pPr>
-        <w:rPr>
-          <w:sz w:val="28"/>
-          <w:szCs w:val="36"/>
-          <w:lang w:val="en-US"/>
-        </w:rPr>
-      </w:pPr>
-      <w:r>
-        <w:rPr>
-          <w:sz w:val="28"/>
-          <w:szCs w:val="36"/>
-          <w:lang w:val="en-US"/>
-        </w:rPr>
-        <w:t xml:space="preserve">The above program is </w:t>
-      </w:r>
-      <w:proofErr w:type="gramStart"/>
-      <w:r>
-        <w:rPr>
-          <w:sz w:val="28"/>
-          <w:szCs w:val="36"/>
-          <w:lang w:val="en-US"/>
-        </w:rPr>
-        <w:t>consists</w:t>
-      </w:r>
-      <w:proofErr w:type="gramEnd"/>
-      <w:r>
-        <w:rPr>
-          <w:sz w:val="28"/>
-          <w:szCs w:val="36"/>
-          <w:lang w:val="en-US"/>
-        </w:rPr>
-        <w:t xml:space="preserve"> of </w:t>
-      </w:r>
-      <w:proofErr w:type="spellStart"/>
-      <w:r>
-        <w:rPr>
-          <w:sz w:val="28"/>
-          <w:szCs w:val="36"/>
-          <w:lang w:val="en-US"/>
-        </w:rPr>
-        <w:t>opeing</w:t>
-      </w:r>
-      <w:proofErr w:type="spellEnd"/>
-      <w:r>
-        <w:rPr>
-          <w:sz w:val="28"/>
-          <w:szCs w:val="36"/>
-          <w:lang w:val="en-US"/>
-        </w:rPr>
-        <w:t xml:space="preserve"> a web browser and testing on web elements.</w:t>
-      </w:r>
-    </w:p>
-    <w:p>
-      <w:pPr>
-        <w:rPr>
-          <w:sz w:val="28"/>
-          <w:szCs w:val="36"/>
-          <w:lang w:val="en-US"/>
-        </w:rPr>
-      </w:pPr>
-      <w:r>
-        <w:rPr>
-          <w:sz w:val="28"/>
-          <w:szCs w:val="36"/>
-          <w:lang w:val="en-US"/>
-        </w:rPr>
-        <w:t xml:space="preserve">By using </w:t>
-      </w:r>
-      <w:proofErr w:type="gramStart"/>
-      <w:r>
-        <w:rPr>
-          <w:sz w:val="28"/>
-          <w:szCs w:val="36"/>
-          <w:lang w:val="en-US"/>
-        </w:rPr>
-        <w:t>pom</w:t>
-      </w:r>
-      <w:proofErr w:type="gramEnd"/>
-      <w:r>
-        <w:rPr>
-          <w:sz w:val="28"/>
-          <w:szCs w:val="36"/>
-          <w:lang w:val="en-US"/>
-        </w:rPr>
-        <w:t xml:space="preserve"> the above code will be converted into following one:</w:t>
-      </w:r>
-    </w:p>
-    <w:p>
-      <w:pPr>
-        <w:rPr>
-          <w:sz w:val="28"/>
-          <w:szCs w:val="36"/>
-          <w:lang w:val="en-US"/>
-        </w:rPr>
-      </w:pPr>
-      <w:r>
-        <w:rPr>
-          <w:sz w:val="28"/>
-          <w:szCs w:val="36"/>
-          <w:lang w:val="en-US"/>
-        </w:rPr>
-        <w:t xml:space="preserve">Public class </w:t>
-      </w:r>
-      <w:proofErr w:type="spellStart"/>
-      <w:r>
-        <w:rPr>
-          <w:sz w:val="28"/>
-          <w:szCs w:val="36"/>
-          <w:lang w:val="en-US"/>
-        </w:rPr>
-        <w:t>google</w:t>
-      </w:r>
-      <w:r>
-        <w:rPr>
-          <w:sz w:val="28"/>
-          <w:szCs w:val="36"/>
-          <w:lang w:val="en-US"/>
-        </w:rPr>
-        <w:t>_</w:t>
-      </w:r>
-      <w:proofErr w:type="gramStart"/>
-      <w:r>
-        <w:rPr>
-          <w:sz w:val="28"/>
-          <w:szCs w:val="36"/>
-          <w:lang w:val="en-US"/>
-        </w:rPr>
-        <w:t>page</w:t>
-      </w:r>
-      <w:proofErr w:type="spellEnd"/>
-      <w:r>
-        <w:rPr>
-          <w:sz w:val="28"/>
-          <w:szCs w:val="36"/>
-          <w:lang w:val="en-US"/>
-        </w:rPr>
-        <w:t>{</w:t>
-      </w:r>
-      <w:proofErr w:type="gramEnd"/>
-    </w:p>
-    <w:p>
-      <w:pPr>
-        <w:rPr>
-          <w:sz w:val="28"/>
-          <w:szCs w:val="36"/>
-          <w:lang w:val="en-US"/>
-        </w:rPr>
-      </w:pPr>
-      <w:r>
-        <w:rPr>
-          <w:sz w:val="28"/>
-          <w:szCs w:val="36"/>
-          <w:lang w:val="en-US"/>
-        </w:rPr>
-        <w:tab/>
-        <w:t>WebDriver driver;</w:t>
-      </w:r>
-    </w:p>
-    <w:p>
-      <w:pPr>
-        <w:rPr>
-          <w:sz w:val="28"/>
-          <w:szCs w:val="36"/>
-          <w:lang w:val="en-US"/>
-        </w:rPr>
-      </w:pPr>
-      <w:r>
-        <w:rPr>
-          <w:sz w:val="28"/>
-          <w:szCs w:val="36"/>
-          <w:lang w:val="en-US"/>
-        </w:rPr>
-        <w:tab/>
+      <w:r>
+        <w:rPr>
+          <w:sz w:val="28"/>
+          <w:szCs w:val="36"/>
+          <w:lang w:val="en-US"/>
+        </w:rPr>
+        <w:t>(“&lt;path of search box&gt;”);</w:t>
+      </w:r>
+    </w:p>
+    <w:p>
+      <w:pPr>
+        <w:ind w:left="720"/>
+        <w:rPr>
+          <w:sz w:val="28"/>
+          <w:szCs w:val="36"/>
+          <w:lang w:val="en-US"/>
+        </w:rPr>
+      </w:pPr>
+      <w:r>
+        <w:rPr>
+          <w:sz w:val="28"/>
+          <w:szCs w:val="36"/>
+          <w:lang w:val="en-US"/>
+        </w:rPr>
         <w:t xml:space="preserve">Public </w:t>
       </w:r>
       <w:proofErr w:type="spellStart"/>
@@ -787,77 +854,16 @@
           <w:szCs w:val="36"/>
           <w:lang w:val="en-US"/>
         </w:rPr>
-        <w:t>google_</w:t>
-      </w:r>
-      <w:proofErr w:type="gramStart"/>
-      <w:r>
-        <w:rPr>
-          <w:sz w:val="28"/>
-          <w:szCs w:val="36"/>
-          <w:lang w:val="en-US"/>
-        </w:rPr>
-        <w:t>search</w:t>
-      </w:r>
-      <w:proofErr w:type="spellEnd"/>
-      <w:r>
-        <w:rPr>
-          <w:sz w:val="28"/>
-          <w:szCs w:val="36"/>
-          <w:lang w:val="en-US"/>
-        </w:rPr>
-        <w:t>(</w:t>
-      </w:r>
-      <w:proofErr w:type="gramEnd"/>
-      <w:r>
-        <w:rPr>
-          <w:sz w:val="28"/>
-          <w:szCs w:val="36"/>
-          <w:lang w:val="en-US"/>
-        </w:rPr>
-        <w:t>WebDriver driver) {</w:t>
-      </w:r>
-    </w:p>
-    <w:p>
-      <w:pPr>
-        <w:rPr>
-          <w:sz w:val="28"/>
-          <w:szCs w:val="36"/>
-          <w:lang w:val="en-US"/>
-        </w:rPr>
-      </w:pPr>
-      <w:r>
-        <w:rPr>
-          <w:sz w:val="28"/>
-          <w:szCs w:val="36"/>
-          <w:lang w:val="en-US"/>
-        </w:rPr>
-        <w:tab/>
-      </w:r>
-      <w:r>
-        <w:rPr>
-          <w:sz w:val="28"/>
-          <w:szCs w:val="36"/>
-          <w:lang w:val="en-US"/>
-        </w:rPr>
-        <w:tab/>
-      </w:r>
-      <w:proofErr w:type="spellStart"/>
-      <w:r>
-        <w:rPr>
-          <w:sz w:val="28"/>
-          <w:szCs w:val="36"/>
-          <w:lang w:val="en-US"/>
-        </w:rPr>
-        <w:t>This.driver</w:t>
-      </w:r>
-      <w:proofErr w:type="spellEnd"/>
-      <w:r>
-        <w:rPr>
-          <w:sz w:val="28"/>
-          <w:szCs w:val="36"/>
-          <w:lang w:val="en-US"/>
-        </w:rPr>
-        <w:t>;</w:t>
+        <w:t>WebElement</w:t>
+      </w:r>
+      <w:proofErr w:type="spellEnd"/>
+      <w:r>
+        <w:rPr>
+          <w:sz w:val="28"/>
+          <w:szCs w:val="36"/>
+          <w:lang w:val="en-US"/>
+        </w:rPr>
+        <w:t xml:space="preserve"> search(){</w:t>
       </w:r>
     </w:p>
     <w:p>
@@ -875,135 +881,10 @@
           <w:szCs w:val="36"/>
           <w:lang w:val="en-US"/>
         </w:rPr>
-        <w:t>}</w:t>
-      </w:r>
-    </w:p>
-    <w:p>
-      <w:pPr>
-        <w:ind w:left="720"/>
-        <w:rPr>
-          <w:sz w:val="28"/>
-          <w:szCs w:val="36"/>
-          <w:lang w:val="en-US"/>
-        </w:rPr>
-      </w:pPr>
-      <w:r>
-        <w:rPr>
-          <w:sz w:val="28"/>
-          <w:szCs w:val="36"/>
-          <w:lang w:val="en-US"/>
-        </w:rPr>
-        <w:t>By</w:t>
-      </w:r>
-      <w:r>
-        <w:rPr>
-          <w:sz w:val="28"/>
-          <w:szCs w:val="36"/>
-          <w:lang w:val="en-US"/>
-        </w:rPr>
-        <w:t xml:space="preserve"> </w:t>
-      </w:r>
-      <w:r>
-        <w:rPr>
-          <w:sz w:val="28"/>
-          <w:szCs w:val="36"/>
-          <w:lang w:val="en-US"/>
-        </w:rPr>
-        <w:t>search=</w:t>
-      </w:r>
-      <w:proofErr w:type="spellStart"/>
-      <w:r>
-        <w:rPr>
-          <w:sz w:val="28"/>
-          <w:szCs w:val="36"/>
-          <w:lang w:val="en-US"/>
-        </w:rPr>
-        <w:t>By.xpath</w:t>
-      </w:r>
-      <w:proofErr w:type="spellEnd"/>
-      <w:r>
-        <w:rPr>
-          <w:sz w:val="28"/>
-          <w:szCs w:val="36"/>
-          <w:lang w:val="en-US"/>
-        </w:rPr>
-        <w:t>(“&lt;path of search box&gt;”);</w:t>
-      </w:r>
-    </w:p>
-    <w:p>
-      <w:pPr>
-        <w:ind w:left="720"/>
-        <w:rPr>
-          <w:sz w:val="28"/>
-          <w:szCs w:val="36"/>
-          <w:lang w:val="en-US"/>
-        </w:rPr>
-      </w:pPr>
-      <w:r>
-        <w:rPr>
-          <w:sz w:val="28"/>
-          <w:szCs w:val="36"/>
-          <w:lang w:val="en-US"/>
-        </w:rPr>
-        <w:t xml:space="preserve">Public </w:t>
-      </w:r>
-      <w:proofErr w:type="spellStart"/>
-      <w:r>
-        <w:rPr>
-          <w:sz w:val="28"/>
-          <w:szCs w:val="36"/>
-          <w:lang w:val="en-US"/>
-        </w:rPr>
-        <w:t>WebElement</w:t>
-      </w:r>
-      <w:proofErr w:type="spellEnd"/>
-      <w:r>
-        <w:rPr>
-          <w:sz w:val="28"/>
-          <w:szCs w:val="36"/>
-          <w:lang w:val="en-US"/>
-        </w:rPr>
-        <w:t xml:space="preserve"> </w:t>
-      </w:r>
-      <w:proofErr w:type="gramStart"/>
-      <w:r>
-        <w:rPr>
-          <w:sz w:val="28"/>
-          <w:szCs w:val="36"/>
-          <w:lang w:val="en-US"/>
-        </w:rPr>
-        <w:t>search(</w:t>
-      </w:r>
-      <w:proofErr w:type="gramEnd"/>
-      <w:r>
-        <w:rPr>
-          <w:sz w:val="28"/>
-          <w:szCs w:val="36"/>
-          <w:lang w:val="en-US"/>
-        </w:rPr>
-        <w:t>){</w:t>
-      </w:r>
-    </w:p>
-    <w:p>
-      <w:pPr>
-        <w:ind w:left="720"/>
-        <w:rPr>
-          <w:sz w:val="28"/>
-          <w:szCs w:val="36"/>
-          <w:lang w:val="en-US"/>
-        </w:rPr>
-      </w:pPr>
-      <w:r>
-        <w:rPr>
-          <w:sz w:val="28"/>
-          <w:szCs w:val="36"/>
-          <w:lang w:val="en-US"/>
-        </w:rPr>
         <w:tab/>
         <w:t xml:space="preserve">Return </w:t>
       </w:r>
       <w:proofErr w:type="spellStart"/>
-      <w:proofErr w:type="gramStart"/>
       <w:r>
         <w:rPr>
           <w:sz w:val="28"/>
@@ -1013,7 +894,6 @@
         <w:t>driver.findElement</w:t>
       </w:r>
       <w:proofErr w:type="spellEnd"/>
-      <w:proofErr w:type="gramEnd"/>
       <w:r>
         <w:rPr>
           <w:sz w:val="28"/>
@@ -1108,16 +988,7 @@
           <w:szCs w:val="36"/>
           <w:lang w:val="en-US"/>
         </w:rPr>
-        <w:t>test_</w:t>
-      </w:r>
-      <w:proofErr w:type="gramStart"/>
-      <w:r>
-        <w:rPr>
-          <w:sz w:val="28"/>
-          <w:szCs w:val="36"/>
-          <w:lang w:val="en-US"/>
-        </w:rPr>
-        <w:t>search</w:t>
+        <w:t>test_search</w:t>
       </w:r>
       <w:proofErr w:type="spellEnd"/>
       <w:r>
@@ -1128,7 +999,6 @@
         </w:rPr>
         <w:t>{</w:t>
       </w:r>
-      <w:proofErr w:type="gramEnd"/>
     </w:p>
     <w:p>
       <w:pPr>
@@ -1163,25 +1033,7 @@
           <w:lang w:val="en-US"/>
         </w:rPr>
         <w:tab/>
-        <w:t xml:space="preserve">Public void </w:t>
-      </w:r>
-      <w:proofErr w:type="gramStart"/>
-      <w:r>
-        <w:rPr>
-          <w:sz w:val="28"/>
-          <w:szCs w:val="36"/>
-          <w:lang w:val="en-US"/>
-        </w:rPr>
-        <w:t>test(</w:t>
-      </w:r>
-      <w:proofErr w:type="gramEnd"/>
-      <w:r>
-        <w:rPr>
-          <w:sz w:val="28"/>
-          <w:szCs w:val="36"/>
-          <w:lang w:val="en-US"/>
-        </w:rPr>
-        <w:t>){</w:t>
+        <w:t>Public void test(){</w:t>
       </w:r>
     </w:p>
     <w:p>
@@ -1227,23 +1079,13 @@
         <w:t>(“</w:t>
       </w:r>
       <w:proofErr w:type="spellStart"/>
-      <w:proofErr w:type="gramStart"/>
-      <w:r>
-        <w:rPr>
-          <w:sz w:val="28"/>
-          <w:szCs w:val="36"/>
-          <w:lang w:val="en-US"/>
-        </w:rPr>
-        <w:t>webdriver.edge</w:t>
-      </w:r>
-      <w:proofErr w:type="gramEnd"/>
-      <w:r>
-        <w:rPr>
-          <w:sz w:val="28"/>
-          <w:szCs w:val="36"/>
-          <w:lang w:val="en-US"/>
-        </w:rPr>
-        <w:t>.driver</w:t>
+      <w:r>
+        <w:rPr>
+          <w:sz w:val="28"/>
+          <w:szCs w:val="36"/>
+          <w:lang w:val="en-US"/>
+        </w:rPr>
+        <w:t>webdriver.edge.driver</w:t>
       </w:r>
       <w:proofErr w:type="spellEnd"/>
       <w:r>
@@ -1281,7 +1123,6 @@
         <w:t xml:space="preserve">WebDriver driver=new </w:t>
       </w:r>
       <w:proofErr w:type="spellStart"/>
-      <w:proofErr w:type="gramStart"/>
       <w:r>
         <w:rPr>
           <w:sz w:val="28"/>
@@ -1297,16 +1138,7 @@
           <w:szCs w:val="36"/>
           <w:lang w:val="en-US"/>
         </w:rPr>
-        <w:t>(</w:t>
-      </w:r>
-      <w:proofErr w:type="gramEnd"/>
-      <w:r>
-        <w:rPr>
-          <w:sz w:val="28"/>
-          <w:szCs w:val="36"/>
-          <w:lang w:val="en-US"/>
-        </w:rPr>
-        <w:t>);</w:t>
+        <w:t>();</w:t>
       </w:r>
     </w:p>
     <w:p>
@@ -1413,7 +1245,6 @@
         <w:tab/>
       </w:r>
       <w:proofErr w:type="spellStart"/>
-      <w:proofErr w:type="gramStart"/>
       <w:r>
         <w:rPr>
           <w:sz w:val="28"/>
@@ -1423,7 +1254,6 @@
         <w:t>Gp.search</w:t>
       </w:r>
       <w:proofErr w:type="spellEnd"/>
-      <w:proofErr w:type="gramEnd"/>
       <w:r>
         <w:rPr>
           <w:sz w:val="28"/>

</xml_diff>